<commit_message>
Main branch commit from assignment4
</commit_message>
<xml_diff>
--- a/GIT-Assignmnet.docx
+++ b/GIT-Assignmnet.docx
@@ -3,11 +3,17 @@
 <w:document xmlns:wpc="http://schemas.microsoft.com/office/word/2010/wordprocessingCanvas" xmlns:mc="http://schemas.openxmlformats.org/markup-compatibility/2006" xmlns:o="urn:schemas-microsoft-com:office:office" xmlns:r="http://schemas.openxmlformats.org/officeDocument/2006/relationships" xmlns:m="http://schemas.openxmlformats.org/officeDocument/2006/math" xmlns:v="urn:schemas-microsoft-com:vml" xmlns:wp14="http://schemas.microsoft.com/office/word/2010/wordprocessingDrawing" xmlns:wp="http://schemas.openxmlformats.org/drawingml/2006/wordprocessingDrawing" xmlns:w10="urn:schemas-microsoft-com:office:word" xmlns:w="http://schemas.openxmlformats.org/wordprocessingml/2006/main" xmlns:w14="http://schemas.microsoft.com/office/word/2010/wordml" xmlns:w15="http://schemas.microsoft.com/office/word/2012/wordml" xmlns:wpg="http://schemas.microsoft.com/office/word/2010/wordprocessingGroup" xmlns:wpi="http://schemas.microsoft.com/office/word/2010/wordprocessingInk" xmlns:wne="http://schemas.microsoft.com/office/word/2006/wordml" xmlns:wps="http://schemas.microsoft.com/office/word/2010/wordprocessingShape" mc:Ignorable="w14 w15 wp14">
   <w:body>
     <w:p>
-      <w:r>
+      <w:pPr>
+        <w:rPr>
+          <w:b/>
+        </w:rPr>
+      </w:pPr>
+      <w:r>
+        <w:rPr>
+          <w:b/>
+        </w:rPr>
         <w:t>Module 2 GIT assignment 1</w:t>
       </w:r>
-      <w:bookmarkStart w:id="0" w:name="_GoBack"/>
-      <w:bookmarkEnd w:id="0"/>
     </w:p>
     <w:p>
       <w:r>
@@ -371,6 +377,11 @@
       </w:r>
     </w:p>
     <w:p>
+      <w:pPr>
+        <w:rPr>
+          <w:color w:val="70AD47" w:themeColor="accent6"/>
+        </w:rPr>
+      </w:pPr>
       <w:proofErr w:type="gramStart"/>
       <w:r>
         <w:rPr>
@@ -386,6 +397,1439 @@
         <w:t xml:space="preserve"> push origin master</w:t>
       </w:r>
     </w:p>
+    <w:p>
+      <w:pPr>
+        <w:rPr>
+          <w:b/>
+        </w:rPr>
+      </w:pPr>
+      <w:r>
+        <w:rPr>
+          <w:b/>
+        </w:rPr>
+        <w:t xml:space="preserve">Module-2: GIT Assignment </w:t>
+      </w:r>
+      <w:r>
+        <w:rPr>
+          <w:b/>
+        </w:rPr>
+        <w:t>–</w:t>
+      </w:r>
+      <w:r>
+        <w:rPr>
+          <w:b/>
+        </w:rPr>
+        <w:t xml:space="preserve"> 2</w:t>
+      </w:r>
+    </w:p>
+    <w:p>
+      <w:r>
+        <w:t xml:space="preserve">● Create a git working directory with feature1.txt and feature2.txt in the master branch </w:t>
+      </w:r>
+    </w:p>
+    <w:p>
+      <w:pPr>
+        <w:rPr>
+          <w:color w:val="70AD47" w:themeColor="accent6"/>
+        </w:rPr>
+      </w:pPr>
+      <w:proofErr w:type="spellStart"/>
+      <w:proofErr w:type="gramStart"/>
+      <w:r>
+        <w:rPr>
+          <w:color w:val="70AD47" w:themeColor="accent6"/>
+        </w:rPr>
+        <w:t>nano</w:t>
+      </w:r>
+      <w:proofErr w:type="spellEnd"/>
+      <w:proofErr w:type="gramEnd"/>
+      <w:r>
+        <w:rPr>
+          <w:color w:val="70AD47" w:themeColor="accent6"/>
+        </w:rPr>
+        <w:t xml:space="preserve"> feature1.txt</w:t>
+      </w:r>
+    </w:p>
+    <w:p>
+      <w:pPr>
+        <w:rPr>
+          <w:color w:val="70AD47" w:themeColor="accent6"/>
+        </w:rPr>
+      </w:pPr>
+      <w:proofErr w:type="spellStart"/>
+      <w:proofErr w:type="gramStart"/>
+      <w:r>
+        <w:rPr>
+          <w:color w:val="70AD47" w:themeColor="accent6"/>
+        </w:rPr>
+        <w:t>nano</w:t>
+      </w:r>
+      <w:proofErr w:type="spellEnd"/>
+      <w:proofErr w:type="gramEnd"/>
+      <w:r>
+        <w:rPr>
+          <w:color w:val="70AD47" w:themeColor="accent6"/>
+        </w:rPr>
+        <w:t xml:space="preserve"> feature2.txt</w:t>
+      </w:r>
+    </w:p>
+    <w:p>
+      <w:pPr>
+        <w:rPr>
+          <w:color w:val="70AD47" w:themeColor="accent6"/>
+        </w:rPr>
+      </w:pPr>
+      <w:proofErr w:type="gramStart"/>
+      <w:r>
+        <w:rPr>
+          <w:color w:val="70AD47" w:themeColor="accent6"/>
+        </w:rPr>
+        <w:t>git</w:t>
+      </w:r>
+      <w:proofErr w:type="gramEnd"/>
+      <w:r>
+        <w:rPr>
+          <w:color w:val="70AD47" w:themeColor="accent6"/>
+        </w:rPr>
+        <w:t xml:space="preserve"> add .</w:t>
+      </w:r>
+    </w:p>
+    <w:p>
+      <w:pPr>
+        <w:rPr>
+          <w:color w:val="70AD47" w:themeColor="accent6"/>
+        </w:rPr>
+      </w:pPr>
+      <w:proofErr w:type="gramStart"/>
+      <w:r>
+        <w:rPr>
+          <w:color w:val="70AD47" w:themeColor="accent6"/>
+        </w:rPr>
+        <w:t>git</w:t>
+      </w:r>
+      <w:proofErr w:type="gramEnd"/>
+      <w:r>
+        <w:rPr>
+          <w:color w:val="70AD47" w:themeColor="accent6"/>
+        </w:rPr>
+        <w:t xml:space="preserve"> commit –m “</w:t>
+      </w:r>
+      <w:r>
+        <w:rPr>
+          <w:color w:val="70AD47" w:themeColor="accent6"/>
+        </w:rPr>
+        <w:t>feature file added</w:t>
+      </w:r>
+      <w:r>
+        <w:rPr>
+          <w:color w:val="70AD47" w:themeColor="accent6"/>
+        </w:rPr>
+        <w:t>”</w:t>
+      </w:r>
+    </w:p>
+    <w:p>
+      <w:r>
+        <w:t xml:space="preserve">● Create 3 branches develop, feature1 and feature2 </w:t>
+      </w:r>
+    </w:p>
+    <w:p>
+      <w:pPr>
+        <w:rPr>
+          <w:color w:val="70AD47" w:themeColor="accent6"/>
+        </w:rPr>
+      </w:pPr>
+      <w:proofErr w:type="gramStart"/>
+      <w:r>
+        <w:rPr>
+          <w:color w:val="70AD47" w:themeColor="accent6"/>
+        </w:rPr>
+        <w:t>git</w:t>
+      </w:r>
+      <w:proofErr w:type="gramEnd"/>
+      <w:r>
+        <w:rPr>
+          <w:color w:val="70AD47" w:themeColor="accent6"/>
+        </w:rPr>
+        <w:t xml:space="preserve"> branch develop</w:t>
+      </w:r>
+    </w:p>
+    <w:p>
+      <w:pPr>
+        <w:rPr>
+          <w:color w:val="70AD47" w:themeColor="accent6"/>
+        </w:rPr>
+      </w:pPr>
+      <w:proofErr w:type="gramStart"/>
+      <w:r>
+        <w:rPr>
+          <w:color w:val="70AD47" w:themeColor="accent6"/>
+        </w:rPr>
+        <w:t>git</w:t>
+      </w:r>
+      <w:proofErr w:type="gramEnd"/>
+      <w:r>
+        <w:rPr>
+          <w:color w:val="70AD47" w:themeColor="accent6"/>
+        </w:rPr>
+        <w:t xml:space="preserve"> branch feature1</w:t>
+      </w:r>
+    </w:p>
+    <w:p>
+      <w:pPr>
+        <w:rPr>
+          <w:color w:val="70AD47" w:themeColor="accent6"/>
+        </w:rPr>
+      </w:pPr>
+      <w:proofErr w:type="gramStart"/>
+      <w:r>
+        <w:rPr>
+          <w:color w:val="70AD47" w:themeColor="accent6"/>
+        </w:rPr>
+        <w:t>git</w:t>
+      </w:r>
+      <w:proofErr w:type="gramEnd"/>
+      <w:r>
+        <w:rPr>
+          <w:color w:val="70AD47" w:themeColor="accent6"/>
+        </w:rPr>
+        <w:t xml:space="preserve"> branch feature2</w:t>
+      </w:r>
+    </w:p>
+    <w:p>
+      <w:r>
+        <w:t xml:space="preserve">● </w:t>
+      </w:r>
+      <w:proofErr w:type="gramStart"/>
+      <w:r>
+        <w:t>In</w:t>
+      </w:r>
+      <w:proofErr w:type="gramEnd"/>
+      <w:r>
+        <w:t xml:space="preserve"> develop branch create develop.txt, do not stage or commit it</w:t>
+      </w:r>
+    </w:p>
+    <w:p>
+      <w:pPr>
+        <w:rPr>
+          <w:rFonts w:ascii="Lucida Console" w:hAnsi="Lucida Console" w:cs="Lucida Console"/>
+          <w:color w:val="70AD47" w:themeColor="accent6"/>
+          <w:sz w:val="18"/>
+          <w:szCs w:val="18"/>
+        </w:rPr>
+      </w:pPr>
+      <w:proofErr w:type="gramStart"/>
+      <w:r>
+        <w:rPr>
+          <w:rFonts w:ascii="Lucida Console" w:hAnsi="Lucida Console" w:cs="Lucida Console"/>
+          <w:color w:val="70AD47" w:themeColor="accent6"/>
+          <w:sz w:val="18"/>
+          <w:szCs w:val="18"/>
+        </w:rPr>
+        <w:lastRenderedPageBreak/>
+        <w:t>git</w:t>
+      </w:r>
+      <w:proofErr w:type="gramEnd"/>
+      <w:r>
+        <w:rPr>
+          <w:rFonts w:ascii="Lucida Console" w:hAnsi="Lucida Console" w:cs="Lucida Console"/>
+          <w:color w:val="70AD47" w:themeColor="accent6"/>
+          <w:sz w:val="18"/>
+          <w:szCs w:val="18"/>
+        </w:rPr>
+        <w:t xml:space="preserve"> checkout develop</w:t>
+      </w:r>
+    </w:p>
+    <w:p>
+      <w:pPr>
+        <w:rPr>
+          <w:color w:val="70AD47" w:themeColor="accent6"/>
+        </w:rPr>
+      </w:pPr>
+      <w:proofErr w:type="spellStart"/>
+      <w:proofErr w:type="gramStart"/>
+      <w:r>
+        <w:rPr>
+          <w:rFonts w:ascii="Lucida Console" w:hAnsi="Lucida Console" w:cs="Lucida Console"/>
+          <w:color w:val="70AD47" w:themeColor="accent6"/>
+          <w:sz w:val="18"/>
+          <w:szCs w:val="18"/>
+        </w:rPr>
+        <w:t>nano</w:t>
+      </w:r>
+      <w:proofErr w:type="spellEnd"/>
+      <w:proofErr w:type="gramEnd"/>
+      <w:r>
+        <w:rPr>
+          <w:rFonts w:ascii="Lucida Console" w:hAnsi="Lucida Console" w:cs="Lucida Console"/>
+          <w:color w:val="70AD47" w:themeColor="accent6"/>
+          <w:sz w:val="18"/>
+          <w:szCs w:val="18"/>
+        </w:rPr>
+        <w:t xml:space="preserve"> develop.txt</w:t>
+      </w:r>
+    </w:p>
+    <w:p>
+      <w:r>
+        <w:t xml:space="preserve"> ● Stash this file, and checkout to feature1 branch </w:t>
+      </w:r>
+    </w:p>
+    <w:p>
+      <w:pPr>
+        <w:rPr>
+          <w:rFonts w:ascii="Lucida Console" w:hAnsi="Lucida Console" w:cs="Lucida Console"/>
+          <w:color w:val="70AD47" w:themeColor="accent6"/>
+          <w:sz w:val="18"/>
+          <w:szCs w:val="18"/>
+        </w:rPr>
+      </w:pPr>
+      <w:proofErr w:type="gramStart"/>
+      <w:r>
+        <w:rPr>
+          <w:rFonts w:ascii="Lucida Console" w:hAnsi="Lucida Console" w:cs="Lucida Console"/>
+          <w:color w:val="70AD47" w:themeColor="accent6"/>
+          <w:sz w:val="18"/>
+          <w:szCs w:val="18"/>
+        </w:rPr>
+        <w:t>git</w:t>
+      </w:r>
+      <w:proofErr w:type="gramEnd"/>
+      <w:r>
+        <w:rPr>
+          <w:rFonts w:ascii="Lucida Console" w:hAnsi="Lucida Console" w:cs="Lucida Console"/>
+          <w:color w:val="70AD47" w:themeColor="accent6"/>
+          <w:sz w:val="18"/>
+          <w:szCs w:val="18"/>
+        </w:rPr>
+        <w:t xml:space="preserve"> stash </w:t>
+      </w:r>
+      <w:r>
+        <w:rPr>
+          <w:rFonts w:ascii="Lucida Console" w:hAnsi="Lucida Console" w:cs="Lucida Console"/>
+          <w:color w:val="70AD47" w:themeColor="accent6"/>
+          <w:sz w:val="18"/>
+          <w:szCs w:val="18"/>
+        </w:rPr>
+        <w:t>–</w:t>
+      </w:r>
+      <w:r>
+        <w:rPr>
+          <w:rFonts w:ascii="Lucida Console" w:hAnsi="Lucida Console" w:cs="Lucida Console"/>
+          <w:color w:val="70AD47" w:themeColor="accent6"/>
+          <w:sz w:val="18"/>
+          <w:szCs w:val="18"/>
+        </w:rPr>
+        <w:t>u</w:t>
+      </w:r>
+    </w:p>
+    <w:p>
+      <w:pPr>
+        <w:rPr>
+          <w:color w:val="70AD47" w:themeColor="accent6"/>
+        </w:rPr>
+      </w:pPr>
+      <w:proofErr w:type="gramStart"/>
+      <w:r>
+        <w:rPr>
+          <w:rFonts w:ascii="Lucida Console" w:hAnsi="Lucida Console" w:cs="Lucida Console"/>
+          <w:color w:val="70AD47" w:themeColor="accent6"/>
+          <w:sz w:val="18"/>
+          <w:szCs w:val="18"/>
+        </w:rPr>
+        <w:t>git</w:t>
+      </w:r>
+      <w:proofErr w:type="gramEnd"/>
+      <w:r>
+        <w:rPr>
+          <w:rFonts w:ascii="Lucida Console" w:hAnsi="Lucida Console" w:cs="Lucida Console"/>
+          <w:color w:val="70AD47" w:themeColor="accent6"/>
+          <w:sz w:val="18"/>
+          <w:szCs w:val="18"/>
+        </w:rPr>
+        <w:t xml:space="preserve"> checkout feature1</w:t>
+      </w:r>
+    </w:p>
+    <w:p>
+      <w:r>
+        <w:t xml:space="preserve">● Create new.txt file in feature1 branch, stage and commit this file </w:t>
+      </w:r>
+    </w:p>
+    <w:p>
+      <w:pPr>
+        <w:autoSpaceDE w:val="0"/>
+        <w:autoSpaceDN w:val="0"/>
+        <w:adjustRightInd w:val="0"/>
+        <w:spacing w:after="0" w:line="240" w:lineRule="auto"/>
+        <w:rPr>
+          <w:rFonts w:ascii="Lucida Console" w:hAnsi="Lucida Console" w:cs="Lucida Console"/>
+          <w:color w:val="70AD47" w:themeColor="accent6"/>
+          <w:sz w:val="18"/>
+          <w:szCs w:val="18"/>
+        </w:rPr>
+      </w:pPr>
+      <w:proofErr w:type="spellStart"/>
+      <w:proofErr w:type="gramStart"/>
+      <w:r>
+        <w:rPr>
+          <w:rFonts w:ascii="Lucida Console" w:hAnsi="Lucida Console" w:cs="Lucida Console"/>
+          <w:color w:val="70AD47" w:themeColor="accent6"/>
+          <w:sz w:val="18"/>
+          <w:szCs w:val="18"/>
+        </w:rPr>
+        <w:t>nano</w:t>
+      </w:r>
+      <w:proofErr w:type="spellEnd"/>
+      <w:proofErr w:type="gramEnd"/>
+      <w:r>
+        <w:rPr>
+          <w:rFonts w:ascii="Lucida Console" w:hAnsi="Lucida Console" w:cs="Lucida Console"/>
+          <w:color w:val="70AD47" w:themeColor="accent6"/>
+          <w:sz w:val="18"/>
+          <w:szCs w:val="18"/>
+        </w:rPr>
+        <w:t xml:space="preserve"> new.txt</w:t>
+      </w:r>
+    </w:p>
+    <w:p>
+      <w:pPr>
+        <w:rPr>
+          <w:rFonts w:ascii="Lucida Console" w:hAnsi="Lucida Console" w:cs="Lucida Console"/>
+          <w:color w:val="70AD47" w:themeColor="accent6"/>
+          <w:sz w:val="18"/>
+          <w:szCs w:val="18"/>
+        </w:rPr>
+      </w:pPr>
+    </w:p>
+    <w:p>
+      <w:pPr>
+        <w:rPr>
+          <w:rFonts w:ascii="Lucida Console" w:hAnsi="Lucida Console" w:cs="Lucida Console"/>
+          <w:color w:val="70AD47" w:themeColor="accent6"/>
+          <w:sz w:val="18"/>
+          <w:szCs w:val="18"/>
+        </w:rPr>
+      </w:pPr>
+      <w:proofErr w:type="gramStart"/>
+      <w:r>
+        <w:rPr>
+          <w:rFonts w:ascii="Lucida Console" w:hAnsi="Lucida Console" w:cs="Lucida Console"/>
+          <w:color w:val="70AD47" w:themeColor="accent6"/>
+          <w:sz w:val="18"/>
+          <w:szCs w:val="18"/>
+        </w:rPr>
+        <w:t>git</w:t>
+      </w:r>
+      <w:proofErr w:type="gramEnd"/>
+      <w:r>
+        <w:rPr>
+          <w:rFonts w:ascii="Lucida Console" w:hAnsi="Lucida Console" w:cs="Lucida Console"/>
+          <w:color w:val="70AD47" w:themeColor="accent6"/>
+          <w:sz w:val="18"/>
+          <w:szCs w:val="18"/>
+        </w:rPr>
+        <w:t xml:space="preserve"> add .</w:t>
+      </w:r>
+    </w:p>
+    <w:p>
+      <w:pPr>
+        <w:autoSpaceDE w:val="0"/>
+        <w:autoSpaceDN w:val="0"/>
+        <w:adjustRightInd w:val="0"/>
+        <w:spacing w:after="0" w:line="240" w:lineRule="auto"/>
+        <w:rPr>
+          <w:rFonts w:ascii="Lucida Console" w:hAnsi="Lucida Console" w:cs="Lucida Console"/>
+          <w:color w:val="70AD47" w:themeColor="accent6"/>
+          <w:sz w:val="18"/>
+          <w:szCs w:val="18"/>
+        </w:rPr>
+      </w:pPr>
+      <w:proofErr w:type="gramStart"/>
+      <w:r>
+        <w:rPr>
+          <w:rFonts w:ascii="Lucida Console" w:hAnsi="Lucida Console" w:cs="Lucida Console"/>
+          <w:color w:val="70AD47" w:themeColor="accent6"/>
+          <w:sz w:val="18"/>
+          <w:szCs w:val="18"/>
+        </w:rPr>
+        <w:t>git</w:t>
+      </w:r>
+      <w:proofErr w:type="gramEnd"/>
+      <w:r>
+        <w:rPr>
+          <w:rFonts w:ascii="Lucida Console" w:hAnsi="Lucida Console" w:cs="Lucida Console"/>
+          <w:color w:val="70AD47" w:themeColor="accent6"/>
+          <w:sz w:val="18"/>
+          <w:szCs w:val="18"/>
+        </w:rPr>
+        <w:t xml:space="preserve"> commit -m "after stash example added new file"</w:t>
+      </w:r>
+    </w:p>
+    <w:p/>
+    <w:p>
+      <w:r>
+        <w:t xml:space="preserve">● Checkout to develop, </w:t>
+      </w:r>
+      <w:proofErr w:type="spellStart"/>
+      <w:r>
+        <w:t>unstash</w:t>
+      </w:r>
+      <w:proofErr w:type="spellEnd"/>
+      <w:r>
+        <w:t xml:space="preserve"> this file and commit</w:t>
+      </w:r>
+    </w:p>
+    <w:p>
+      <w:pPr>
+        <w:rPr>
+          <w:color w:val="70AD47" w:themeColor="accent6"/>
+        </w:rPr>
+      </w:pPr>
+      <w:proofErr w:type="gramStart"/>
+      <w:r>
+        <w:rPr>
+          <w:color w:val="70AD47" w:themeColor="accent6"/>
+        </w:rPr>
+        <w:t>git</w:t>
+      </w:r>
+      <w:proofErr w:type="gramEnd"/>
+      <w:r>
+        <w:rPr>
+          <w:color w:val="70AD47" w:themeColor="accent6"/>
+        </w:rPr>
+        <w:t xml:space="preserve"> checkout develop</w:t>
+      </w:r>
+    </w:p>
+    <w:p>
+      <w:pPr>
+        <w:rPr>
+          <w:rFonts w:ascii="Lucida Console" w:hAnsi="Lucida Console" w:cs="Lucida Console"/>
+          <w:color w:val="70AD47" w:themeColor="accent6"/>
+          <w:sz w:val="18"/>
+          <w:szCs w:val="18"/>
+        </w:rPr>
+      </w:pPr>
+      <w:proofErr w:type="gramStart"/>
+      <w:r>
+        <w:rPr>
+          <w:rFonts w:ascii="Lucida Console" w:hAnsi="Lucida Console" w:cs="Lucida Console"/>
+          <w:color w:val="70AD47" w:themeColor="accent6"/>
+          <w:sz w:val="18"/>
+          <w:szCs w:val="18"/>
+        </w:rPr>
+        <w:t>git</w:t>
+      </w:r>
+      <w:proofErr w:type="gramEnd"/>
+      <w:r>
+        <w:rPr>
+          <w:rFonts w:ascii="Lucida Console" w:hAnsi="Lucida Console" w:cs="Lucida Console"/>
+          <w:color w:val="70AD47" w:themeColor="accent6"/>
+          <w:sz w:val="18"/>
+          <w:szCs w:val="18"/>
+        </w:rPr>
+        <w:t xml:space="preserve"> stash pop</w:t>
+      </w:r>
+    </w:p>
+    <w:p>
+      <w:pPr>
+        <w:rPr>
+          <w:rFonts w:ascii="Lucida Console" w:hAnsi="Lucida Console" w:cs="Lucida Console"/>
+          <w:color w:val="70AD47" w:themeColor="accent6"/>
+          <w:sz w:val="18"/>
+          <w:szCs w:val="18"/>
+        </w:rPr>
+      </w:pPr>
+      <w:proofErr w:type="gramStart"/>
+      <w:r>
+        <w:rPr>
+          <w:rFonts w:ascii="Lucida Console" w:hAnsi="Lucida Console" w:cs="Lucida Console"/>
+          <w:color w:val="70AD47" w:themeColor="accent6"/>
+          <w:sz w:val="18"/>
+          <w:szCs w:val="18"/>
+        </w:rPr>
+        <w:t>git</w:t>
+      </w:r>
+      <w:proofErr w:type="gramEnd"/>
+      <w:r>
+        <w:rPr>
+          <w:rFonts w:ascii="Lucida Console" w:hAnsi="Lucida Console" w:cs="Lucida Console"/>
+          <w:color w:val="70AD47" w:themeColor="accent6"/>
+          <w:sz w:val="18"/>
+          <w:szCs w:val="18"/>
+        </w:rPr>
+        <w:t xml:space="preserve"> add .</w:t>
+      </w:r>
+    </w:p>
+    <w:p>
+      <w:pPr>
+        <w:autoSpaceDE w:val="0"/>
+        <w:autoSpaceDN w:val="0"/>
+        <w:adjustRightInd w:val="0"/>
+        <w:spacing w:after="0" w:line="240" w:lineRule="auto"/>
+        <w:rPr>
+          <w:rFonts w:ascii="Lucida Console" w:hAnsi="Lucida Console" w:cs="Lucida Console"/>
+          <w:color w:val="70AD47" w:themeColor="accent6"/>
+          <w:sz w:val="18"/>
+          <w:szCs w:val="18"/>
+        </w:rPr>
+      </w:pPr>
+      <w:proofErr w:type="gramStart"/>
+      <w:r>
+        <w:rPr>
+          <w:rFonts w:ascii="Lucida Console" w:hAnsi="Lucida Console" w:cs="Lucida Console"/>
+          <w:color w:val="70AD47" w:themeColor="accent6"/>
+          <w:sz w:val="18"/>
+          <w:szCs w:val="18"/>
+        </w:rPr>
+        <w:t>git</w:t>
+      </w:r>
+      <w:proofErr w:type="gramEnd"/>
+      <w:r>
+        <w:rPr>
+          <w:rFonts w:ascii="Lucida Console" w:hAnsi="Lucida Console" w:cs="Lucida Console"/>
+          <w:color w:val="70AD47" w:themeColor="accent6"/>
+          <w:sz w:val="18"/>
+          <w:szCs w:val="18"/>
+        </w:rPr>
+        <w:t xml:space="preserve"> commit -m "</w:t>
+      </w:r>
+      <w:proofErr w:type="spellStart"/>
+      <w:r>
+        <w:rPr>
+          <w:rFonts w:ascii="Lucida Console" w:hAnsi="Lucida Console" w:cs="Lucida Console"/>
+          <w:color w:val="70AD47" w:themeColor="accent6"/>
+          <w:sz w:val="18"/>
+          <w:szCs w:val="18"/>
+        </w:rPr>
+        <w:t>statsh</w:t>
+      </w:r>
+      <w:proofErr w:type="spellEnd"/>
+      <w:r>
+        <w:rPr>
+          <w:rFonts w:ascii="Lucida Console" w:hAnsi="Lucida Console" w:cs="Lucida Console"/>
+          <w:color w:val="70AD47" w:themeColor="accent6"/>
+          <w:sz w:val="18"/>
+          <w:szCs w:val="18"/>
+        </w:rPr>
+        <w:t xml:space="preserve"> example from develop branch after the feature </w:t>
+      </w:r>
+      <w:proofErr w:type="spellStart"/>
+      <w:r>
+        <w:rPr>
+          <w:rFonts w:ascii="Lucida Console" w:hAnsi="Lucida Console" w:cs="Lucida Console"/>
+          <w:color w:val="70AD47" w:themeColor="accent6"/>
+          <w:sz w:val="18"/>
+          <w:szCs w:val="18"/>
+        </w:rPr>
+        <w:t>commited</w:t>
+      </w:r>
+      <w:proofErr w:type="spellEnd"/>
+      <w:r>
+        <w:rPr>
+          <w:rFonts w:ascii="Lucida Console" w:hAnsi="Lucida Console" w:cs="Lucida Console"/>
+          <w:color w:val="70AD47" w:themeColor="accent6"/>
+          <w:sz w:val="18"/>
+          <w:szCs w:val="18"/>
+        </w:rPr>
+        <w:t>"</w:t>
+      </w:r>
+    </w:p>
+    <w:p>
+      <w:pPr>
+        <w:rPr>
+          <w:b/>
+        </w:rPr>
+      </w:pPr>
+    </w:p>
+    <w:p>
+      <w:pPr>
+        <w:rPr>
+          <w:b/>
+        </w:rPr>
+      </w:pPr>
+      <w:r>
+        <w:rPr>
+          <w:b/>
+        </w:rPr>
+        <w:t xml:space="preserve">Module-2: GIT Assignment </w:t>
+      </w:r>
+      <w:r>
+        <w:rPr>
+          <w:b/>
+        </w:rPr>
+        <w:t>– 3</w:t>
+      </w:r>
+    </w:p>
+    <w:p>
+      <w:r>
+        <w:t xml:space="preserve">● Create a git working directory, with the following branches </w:t>
+      </w:r>
+    </w:p>
+    <w:p>
+      <w:r>
+        <w:t>○ Develop</w:t>
+      </w:r>
+    </w:p>
+    <w:p>
+      <w:r>
+        <w:t>○ F1</w:t>
+      </w:r>
+    </w:p>
+    <w:p>
+      <w:r>
+        <w:t xml:space="preserve"> ○ f2 </w:t>
+      </w:r>
+    </w:p>
+    <w:p>
+      <w:pPr>
+        <w:autoSpaceDE w:val="0"/>
+        <w:autoSpaceDN w:val="0"/>
+        <w:adjustRightInd w:val="0"/>
+        <w:spacing w:after="0" w:line="240" w:lineRule="auto"/>
+        <w:rPr>
+          <w:rFonts w:ascii="Lucida Console" w:hAnsi="Lucida Console" w:cs="Lucida Console"/>
+          <w:color w:val="70AD47" w:themeColor="accent6"/>
+          <w:sz w:val="18"/>
+          <w:szCs w:val="18"/>
+        </w:rPr>
+      </w:pPr>
+      <w:proofErr w:type="gramStart"/>
+      <w:r>
+        <w:rPr>
+          <w:rFonts w:ascii="Lucida Console" w:hAnsi="Lucida Console" w:cs="Lucida Console"/>
+          <w:color w:val="70AD47" w:themeColor="accent6"/>
+          <w:sz w:val="18"/>
+          <w:szCs w:val="18"/>
+        </w:rPr>
+        <w:t>git</w:t>
+      </w:r>
+      <w:proofErr w:type="gramEnd"/>
+      <w:r>
+        <w:rPr>
+          <w:rFonts w:ascii="Lucida Console" w:hAnsi="Lucida Console" w:cs="Lucida Console"/>
+          <w:color w:val="70AD47" w:themeColor="accent6"/>
+          <w:sz w:val="18"/>
+          <w:szCs w:val="18"/>
+        </w:rPr>
+        <w:t xml:space="preserve"> branch develop</w:t>
+      </w:r>
+    </w:p>
+    <w:p>
+      <w:pPr>
+        <w:autoSpaceDE w:val="0"/>
+        <w:autoSpaceDN w:val="0"/>
+        <w:adjustRightInd w:val="0"/>
+        <w:spacing w:after="0" w:line="240" w:lineRule="auto"/>
+        <w:rPr>
+          <w:rFonts w:ascii="Lucida Console" w:hAnsi="Lucida Console" w:cs="Lucida Console"/>
+          <w:color w:val="70AD47" w:themeColor="accent6"/>
+          <w:sz w:val="18"/>
+          <w:szCs w:val="18"/>
+        </w:rPr>
+      </w:pPr>
+      <w:proofErr w:type="gramStart"/>
+      <w:r>
+        <w:rPr>
+          <w:rFonts w:ascii="Lucida Console" w:hAnsi="Lucida Console" w:cs="Lucida Console"/>
+          <w:color w:val="70AD47" w:themeColor="accent6"/>
+          <w:sz w:val="18"/>
+          <w:szCs w:val="18"/>
+        </w:rPr>
+        <w:t>git</w:t>
+      </w:r>
+      <w:proofErr w:type="gramEnd"/>
+      <w:r>
+        <w:rPr>
+          <w:rFonts w:ascii="Lucida Console" w:hAnsi="Lucida Console" w:cs="Lucida Console"/>
+          <w:color w:val="70AD47" w:themeColor="accent6"/>
+          <w:sz w:val="18"/>
+          <w:szCs w:val="18"/>
+        </w:rPr>
+        <w:t xml:space="preserve"> branch F1</w:t>
+      </w:r>
+    </w:p>
+    <w:p>
+      <w:pPr>
+        <w:autoSpaceDE w:val="0"/>
+        <w:autoSpaceDN w:val="0"/>
+        <w:adjustRightInd w:val="0"/>
+        <w:spacing w:after="0" w:line="240" w:lineRule="auto"/>
+        <w:rPr>
+          <w:rFonts w:ascii="Lucida Console" w:hAnsi="Lucida Console" w:cs="Lucida Console"/>
+          <w:color w:val="70AD47" w:themeColor="accent6"/>
+          <w:sz w:val="18"/>
+          <w:szCs w:val="18"/>
+        </w:rPr>
+      </w:pPr>
+      <w:proofErr w:type="gramStart"/>
+      <w:r>
+        <w:rPr>
+          <w:rFonts w:ascii="Lucida Console" w:hAnsi="Lucida Console" w:cs="Lucida Console"/>
+          <w:color w:val="70AD47" w:themeColor="accent6"/>
+          <w:sz w:val="18"/>
+          <w:szCs w:val="18"/>
+        </w:rPr>
+        <w:t>git</w:t>
+      </w:r>
+      <w:proofErr w:type="gramEnd"/>
+      <w:r>
+        <w:rPr>
+          <w:rFonts w:ascii="Lucida Console" w:hAnsi="Lucida Console" w:cs="Lucida Console"/>
+          <w:color w:val="70AD47" w:themeColor="accent6"/>
+          <w:sz w:val="18"/>
+          <w:szCs w:val="18"/>
+        </w:rPr>
+        <w:t xml:space="preserve"> branch F2</w:t>
+      </w:r>
+    </w:p>
+    <w:p/>
+    <w:p>
+      <w:r>
+        <w:t xml:space="preserve">● </w:t>
+      </w:r>
+      <w:proofErr w:type="gramStart"/>
+      <w:r>
+        <w:t>In</w:t>
+      </w:r>
+      <w:proofErr w:type="gramEnd"/>
+      <w:r>
+        <w:t xml:space="preserve"> the master branch, commit main.txt file </w:t>
+      </w:r>
+    </w:p>
+    <w:p>
+      <w:pPr>
+        <w:rPr>
+          <w:color w:val="70AD47" w:themeColor="accent6"/>
+        </w:rPr>
+      </w:pPr>
+      <w:proofErr w:type="spellStart"/>
+      <w:proofErr w:type="gramStart"/>
+      <w:r>
+        <w:rPr>
+          <w:color w:val="70AD47" w:themeColor="accent6"/>
+        </w:rPr>
+        <w:t>nano</w:t>
+      </w:r>
+      <w:proofErr w:type="spellEnd"/>
+      <w:proofErr w:type="gramEnd"/>
+      <w:r>
+        <w:rPr>
+          <w:color w:val="70AD47" w:themeColor="accent6"/>
+        </w:rPr>
+        <w:t xml:space="preserve"> main.txt</w:t>
+      </w:r>
+    </w:p>
+    <w:p>
+      <w:pPr>
+        <w:rPr>
+          <w:color w:val="70AD47" w:themeColor="accent6"/>
+        </w:rPr>
+      </w:pPr>
+      <w:proofErr w:type="gramStart"/>
+      <w:r>
+        <w:rPr>
+          <w:color w:val="70AD47" w:themeColor="accent6"/>
+        </w:rPr>
+        <w:t>git</w:t>
+      </w:r>
+      <w:proofErr w:type="gramEnd"/>
+      <w:r>
+        <w:rPr>
+          <w:color w:val="70AD47" w:themeColor="accent6"/>
+        </w:rPr>
+        <w:t xml:space="preserve"> a</w:t>
+      </w:r>
+      <w:r>
+        <w:rPr>
+          <w:color w:val="70AD47" w:themeColor="accent6"/>
+        </w:rPr>
+        <w:t>dd .</w:t>
+      </w:r>
+    </w:p>
+    <w:p>
+      <w:pPr>
+        <w:rPr>
+          <w:color w:val="70AD47" w:themeColor="accent6"/>
+        </w:rPr>
+      </w:pPr>
+      <w:proofErr w:type="gramStart"/>
+      <w:r>
+        <w:rPr>
+          <w:color w:val="70AD47" w:themeColor="accent6"/>
+        </w:rPr>
+        <w:t>git</w:t>
+      </w:r>
+      <w:proofErr w:type="gramEnd"/>
+      <w:r>
+        <w:rPr>
+          <w:color w:val="70AD47" w:themeColor="accent6"/>
+        </w:rPr>
+        <w:t xml:space="preserve"> c</w:t>
+      </w:r>
+      <w:r>
+        <w:rPr>
+          <w:color w:val="70AD47" w:themeColor="accent6"/>
+        </w:rPr>
+        <w:t>ommit –m “This is commit from master branch”</w:t>
+      </w:r>
+    </w:p>
+    <w:p>
+      <w:r>
+        <w:t xml:space="preserve">● Put develop.txt in develop branch, f1.txt and f2.txt in f1 and f2 respectively </w:t>
+      </w:r>
+    </w:p>
+    <w:p>
+      <w:pPr>
+        <w:autoSpaceDE w:val="0"/>
+        <w:autoSpaceDN w:val="0"/>
+        <w:adjustRightInd w:val="0"/>
+        <w:spacing w:after="0" w:line="240" w:lineRule="auto"/>
+        <w:rPr>
+          <w:rFonts w:ascii="Lucida Console" w:hAnsi="Lucida Console" w:cs="Lucida Console"/>
+          <w:color w:val="70AD47" w:themeColor="accent6"/>
+          <w:sz w:val="18"/>
+          <w:szCs w:val="18"/>
+        </w:rPr>
+      </w:pPr>
+      <w:proofErr w:type="gramStart"/>
+      <w:r>
+        <w:rPr>
+          <w:rFonts w:ascii="Lucida Console" w:hAnsi="Lucida Console" w:cs="Lucida Console"/>
+          <w:color w:val="70AD47" w:themeColor="accent6"/>
+          <w:sz w:val="18"/>
+          <w:szCs w:val="18"/>
+        </w:rPr>
+        <w:t>git</w:t>
+      </w:r>
+      <w:proofErr w:type="gramEnd"/>
+      <w:r>
+        <w:rPr>
+          <w:rFonts w:ascii="Lucida Console" w:hAnsi="Lucida Console" w:cs="Lucida Console"/>
+          <w:color w:val="70AD47" w:themeColor="accent6"/>
+          <w:sz w:val="18"/>
+          <w:szCs w:val="18"/>
+        </w:rPr>
+        <w:t xml:space="preserve"> checkout develop</w:t>
+      </w:r>
+    </w:p>
+    <w:p>
+      <w:pPr>
+        <w:rPr>
+          <w:rFonts w:ascii="Lucida Console" w:hAnsi="Lucida Console" w:cs="Lucida Console"/>
+          <w:color w:val="70AD47" w:themeColor="accent6"/>
+          <w:sz w:val="18"/>
+          <w:szCs w:val="18"/>
+        </w:rPr>
+      </w:pPr>
+      <w:proofErr w:type="spellStart"/>
+      <w:proofErr w:type="gramStart"/>
+      <w:r>
+        <w:rPr>
+          <w:rFonts w:ascii="Lucida Console" w:hAnsi="Lucida Console" w:cs="Lucida Console"/>
+          <w:color w:val="70AD47" w:themeColor="accent6"/>
+          <w:sz w:val="18"/>
+          <w:szCs w:val="18"/>
+        </w:rPr>
+        <w:t>nano</w:t>
+      </w:r>
+      <w:proofErr w:type="spellEnd"/>
+      <w:proofErr w:type="gramEnd"/>
+      <w:r>
+        <w:rPr>
+          <w:rFonts w:ascii="Lucida Console" w:hAnsi="Lucida Console" w:cs="Lucida Console"/>
+          <w:color w:val="70AD47" w:themeColor="accent6"/>
+          <w:sz w:val="18"/>
+          <w:szCs w:val="18"/>
+        </w:rPr>
+        <w:t xml:space="preserve"> develop.txt</w:t>
+      </w:r>
+    </w:p>
+    <w:p>
+      <w:pPr>
+        <w:autoSpaceDE w:val="0"/>
+        <w:autoSpaceDN w:val="0"/>
+        <w:adjustRightInd w:val="0"/>
+        <w:spacing w:after="0" w:line="240" w:lineRule="auto"/>
+        <w:rPr>
+          <w:rFonts w:ascii="Lucida Console" w:hAnsi="Lucida Console" w:cs="Lucida Console"/>
+          <w:color w:val="70AD47" w:themeColor="accent6"/>
+          <w:sz w:val="18"/>
+          <w:szCs w:val="18"/>
+        </w:rPr>
+      </w:pPr>
+      <w:proofErr w:type="gramStart"/>
+      <w:r>
+        <w:rPr>
+          <w:rFonts w:ascii="Lucida Console" w:hAnsi="Lucida Console" w:cs="Lucida Console"/>
+          <w:color w:val="70AD47" w:themeColor="accent6"/>
+          <w:sz w:val="18"/>
+          <w:szCs w:val="18"/>
+        </w:rPr>
+        <w:t>git</w:t>
+      </w:r>
+      <w:proofErr w:type="gramEnd"/>
+      <w:r>
+        <w:rPr>
+          <w:rFonts w:ascii="Lucida Console" w:hAnsi="Lucida Console" w:cs="Lucida Console"/>
+          <w:color w:val="70AD47" w:themeColor="accent6"/>
+          <w:sz w:val="18"/>
+          <w:szCs w:val="18"/>
+        </w:rPr>
+        <w:t xml:space="preserve"> checkout F</w:t>
+      </w:r>
+      <w:r>
+        <w:rPr>
+          <w:rFonts w:ascii="Lucida Console" w:hAnsi="Lucida Console" w:cs="Lucida Console"/>
+          <w:color w:val="70AD47" w:themeColor="accent6"/>
+          <w:sz w:val="18"/>
+          <w:szCs w:val="18"/>
+        </w:rPr>
+        <w:t>1</w:t>
+      </w:r>
+    </w:p>
+    <w:p>
+      <w:pPr>
+        <w:rPr>
+          <w:color w:val="70AD47" w:themeColor="accent6"/>
+        </w:rPr>
+      </w:pPr>
+      <w:proofErr w:type="spellStart"/>
+      <w:proofErr w:type="gramStart"/>
+      <w:r>
+        <w:rPr>
+          <w:color w:val="70AD47" w:themeColor="accent6"/>
+        </w:rPr>
+        <w:t>nano</w:t>
+      </w:r>
+      <w:proofErr w:type="spellEnd"/>
+      <w:proofErr w:type="gramEnd"/>
+      <w:r>
+        <w:rPr>
+          <w:color w:val="70AD47" w:themeColor="accent6"/>
+        </w:rPr>
+        <w:t xml:space="preserve"> f1.txt</w:t>
+      </w:r>
+    </w:p>
+    <w:p>
+      <w:pPr>
+        <w:autoSpaceDE w:val="0"/>
+        <w:autoSpaceDN w:val="0"/>
+        <w:adjustRightInd w:val="0"/>
+        <w:spacing w:after="0" w:line="240" w:lineRule="auto"/>
+        <w:rPr>
+          <w:rFonts w:ascii="Lucida Console" w:hAnsi="Lucida Console" w:cs="Lucida Console"/>
+          <w:color w:val="70AD47" w:themeColor="accent6"/>
+          <w:sz w:val="18"/>
+          <w:szCs w:val="18"/>
+        </w:rPr>
+      </w:pPr>
+      <w:proofErr w:type="gramStart"/>
+      <w:r>
+        <w:rPr>
+          <w:rFonts w:ascii="Lucida Console" w:hAnsi="Lucida Console" w:cs="Lucida Console"/>
+          <w:color w:val="70AD47" w:themeColor="accent6"/>
+          <w:sz w:val="18"/>
+          <w:szCs w:val="18"/>
+        </w:rPr>
+        <w:t>git</w:t>
+      </w:r>
+      <w:proofErr w:type="gramEnd"/>
+      <w:r>
+        <w:rPr>
+          <w:rFonts w:ascii="Lucida Console" w:hAnsi="Lucida Console" w:cs="Lucida Console"/>
+          <w:color w:val="70AD47" w:themeColor="accent6"/>
+          <w:sz w:val="18"/>
+          <w:szCs w:val="18"/>
+        </w:rPr>
+        <w:t xml:space="preserve"> checkout F</w:t>
+      </w:r>
+      <w:r>
+        <w:rPr>
+          <w:rFonts w:ascii="Lucida Console" w:hAnsi="Lucida Console" w:cs="Lucida Console"/>
+          <w:color w:val="70AD47" w:themeColor="accent6"/>
+          <w:sz w:val="18"/>
+          <w:szCs w:val="18"/>
+        </w:rPr>
+        <w:t>2</w:t>
+      </w:r>
+    </w:p>
+    <w:p>
+      <w:pPr>
+        <w:autoSpaceDE w:val="0"/>
+        <w:autoSpaceDN w:val="0"/>
+        <w:adjustRightInd w:val="0"/>
+        <w:spacing w:after="0" w:line="240" w:lineRule="auto"/>
+        <w:rPr>
+          <w:rFonts w:ascii="Lucida Console" w:hAnsi="Lucida Console" w:cs="Lucida Console"/>
+          <w:color w:val="70AD47" w:themeColor="accent6"/>
+          <w:sz w:val="18"/>
+          <w:szCs w:val="18"/>
+        </w:rPr>
+      </w:pPr>
+      <w:proofErr w:type="spellStart"/>
+      <w:proofErr w:type="gramStart"/>
+      <w:r>
+        <w:rPr>
+          <w:rFonts w:ascii="Lucida Console" w:hAnsi="Lucida Console" w:cs="Lucida Console"/>
+          <w:color w:val="70AD47" w:themeColor="accent6"/>
+          <w:sz w:val="18"/>
+          <w:szCs w:val="18"/>
+        </w:rPr>
+        <w:t>nano</w:t>
+      </w:r>
+      <w:proofErr w:type="spellEnd"/>
+      <w:proofErr w:type="gramEnd"/>
+      <w:r>
+        <w:rPr>
+          <w:rFonts w:ascii="Lucida Console" w:hAnsi="Lucida Console" w:cs="Lucida Console"/>
+          <w:color w:val="70AD47" w:themeColor="accent6"/>
+          <w:sz w:val="18"/>
+          <w:szCs w:val="18"/>
+        </w:rPr>
+        <w:t xml:space="preserve"> f2.txt</w:t>
+      </w:r>
+    </w:p>
+    <w:p>
+      <w:pPr>
+        <w:autoSpaceDE w:val="0"/>
+        <w:autoSpaceDN w:val="0"/>
+        <w:adjustRightInd w:val="0"/>
+        <w:spacing w:after="0" w:line="240" w:lineRule="auto"/>
+      </w:pPr>
+    </w:p>
+    <w:p>
+      <w:r>
+        <w:t xml:space="preserve">● Push all these branches to </w:t>
+      </w:r>
+      <w:proofErr w:type="spellStart"/>
+      <w:r>
+        <w:t>github</w:t>
+      </w:r>
+      <w:proofErr w:type="spellEnd"/>
+      <w:r>
+        <w:t xml:space="preserve"> </w:t>
+      </w:r>
+    </w:p>
+    <w:p>
+      <w:pPr>
+        <w:rPr>
+          <w:rFonts w:ascii="Lucida Console" w:hAnsi="Lucida Console" w:cs="Lucida Console"/>
+          <w:color w:val="70AD47" w:themeColor="accent6"/>
+          <w:sz w:val="18"/>
+          <w:szCs w:val="18"/>
+        </w:rPr>
+      </w:pPr>
+      <w:proofErr w:type="gramStart"/>
+      <w:r>
+        <w:rPr>
+          <w:rFonts w:ascii="Lucida Console" w:hAnsi="Lucida Console" w:cs="Lucida Console"/>
+          <w:color w:val="70AD47" w:themeColor="accent6"/>
+          <w:sz w:val="18"/>
+          <w:szCs w:val="18"/>
+        </w:rPr>
+        <w:lastRenderedPageBreak/>
+        <w:t>git</w:t>
+      </w:r>
+      <w:proofErr w:type="gramEnd"/>
+      <w:r>
+        <w:rPr>
+          <w:rFonts w:ascii="Lucida Console" w:hAnsi="Lucida Console" w:cs="Lucida Console"/>
+          <w:color w:val="70AD47" w:themeColor="accent6"/>
+          <w:sz w:val="18"/>
+          <w:szCs w:val="18"/>
+        </w:rPr>
+        <w:t xml:space="preserve"> push </w:t>
+      </w:r>
+      <w:proofErr w:type="spellStart"/>
+      <w:r>
+        <w:rPr>
+          <w:rFonts w:ascii="Lucida Console" w:hAnsi="Lucida Console" w:cs="Lucida Console"/>
+          <w:color w:val="70AD47" w:themeColor="accent6"/>
+          <w:sz w:val="18"/>
+          <w:szCs w:val="18"/>
+        </w:rPr>
+        <w:t>orgin</w:t>
+      </w:r>
+      <w:proofErr w:type="spellEnd"/>
+      <w:r>
+        <w:rPr>
+          <w:rFonts w:ascii="Lucida Console" w:hAnsi="Lucida Console" w:cs="Lucida Console"/>
+          <w:color w:val="70AD47" w:themeColor="accent6"/>
+          <w:sz w:val="18"/>
+          <w:szCs w:val="18"/>
+        </w:rPr>
+        <w:t xml:space="preserve"> develop</w:t>
+      </w:r>
+    </w:p>
+    <w:p>
+      <w:pPr>
+        <w:rPr>
+          <w:rFonts w:ascii="Lucida Console" w:hAnsi="Lucida Console" w:cs="Lucida Console"/>
+          <w:color w:val="70AD47" w:themeColor="accent6"/>
+          <w:sz w:val="18"/>
+          <w:szCs w:val="18"/>
+        </w:rPr>
+      </w:pPr>
+      <w:proofErr w:type="gramStart"/>
+      <w:r>
+        <w:rPr>
+          <w:rFonts w:ascii="Lucida Console" w:hAnsi="Lucida Console" w:cs="Lucida Console"/>
+          <w:color w:val="70AD47" w:themeColor="accent6"/>
+          <w:sz w:val="18"/>
+          <w:szCs w:val="18"/>
+        </w:rPr>
+        <w:t>git</w:t>
+      </w:r>
+      <w:proofErr w:type="gramEnd"/>
+      <w:r>
+        <w:rPr>
+          <w:rFonts w:ascii="Lucida Console" w:hAnsi="Lucida Console" w:cs="Lucida Console"/>
+          <w:color w:val="70AD47" w:themeColor="accent6"/>
+          <w:sz w:val="18"/>
+          <w:szCs w:val="18"/>
+        </w:rPr>
+        <w:t xml:space="preserve"> push </w:t>
+      </w:r>
+      <w:proofErr w:type="spellStart"/>
+      <w:r>
+        <w:rPr>
+          <w:rFonts w:ascii="Lucida Console" w:hAnsi="Lucida Console" w:cs="Lucida Console"/>
+          <w:color w:val="70AD47" w:themeColor="accent6"/>
+          <w:sz w:val="18"/>
+          <w:szCs w:val="18"/>
+        </w:rPr>
+        <w:t>orgin</w:t>
+      </w:r>
+      <w:proofErr w:type="spellEnd"/>
+      <w:r>
+        <w:rPr>
+          <w:rFonts w:ascii="Lucida Console" w:hAnsi="Lucida Console" w:cs="Lucida Console"/>
+          <w:color w:val="70AD47" w:themeColor="accent6"/>
+          <w:sz w:val="18"/>
+          <w:szCs w:val="18"/>
+        </w:rPr>
+        <w:t xml:space="preserve"> F</w:t>
+      </w:r>
+      <w:r>
+        <w:rPr>
+          <w:rFonts w:ascii="Lucida Console" w:hAnsi="Lucida Console" w:cs="Lucida Console"/>
+          <w:color w:val="70AD47" w:themeColor="accent6"/>
+          <w:sz w:val="18"/>
+          <w:szCs w:val="18"/>
+        </w:rPr>
+        <w:t>1</w:t>
+      </w:r>
+    </w:p>
+    <w:p>
+      <w:pPr>
+        <w:autoSpaceDE w:val="0"/>
+        <w:autoSpaceDN w:val="0"/>
+        <w:adjustRightInd w:val="0"/>
+        <w:spacing w:after="0" w:line="240" w:lineRule="auto"/>
+        <w:rPr>
+          <w:rFonts w:ascii="Lucida Console" w:hAnsi="Lucida Console" w:cs="Lucida Console"/>
+          <w:color w:val="70AD47" w:themeColor="accent6"/>
+          <w:sz w:val="18"/>
+          <w:szCs w:val="18"/>
+        </w:rPr>
+      </w:pPr>
+      <w:proofErr w:type="gramStart"/>
+      <w:r>
+        <w:rPr>
+          <w:rFonts w:ascii="Lucida Console" w:hAnsi="Lucida Console" w:cs="Lucida Console"/>
+          <w:color w:val="70AD47" w:themeColor="accent6"/>
+          <w:sz w:val="18"/>
+          <w:szCs w:val="18"/>
+        </w:rPr>
+        <w:t>git</w:t>
+      </w:r>
+      <w:proofErr w:type="gramEnd"/>
+      <w:r>
+        <w:rPr>
+          <w:rFonts w:ascii="Lucida Console" w:hAnsi="Lucida Console" w:cs="Lucida Console"/>
+          <w:color w:val="70AD47" w:themeColor="accent6"/>
+          <w:sz w:val="18"/>
+          <w:szCs w:val="18"/>
+        </w:rPr>
+        <w:t xml:space="preserve"> push </w:t>
+      </w:r>
+      <w:proofErr w:type="spellStart"/>
+      <w:r>
+        <w:rPr>
+          <w:rFonts w:ascii="Lucida Console" w:hAnsi="Lucida Console" w:cs="Lucida Console"/>
+          <w:color w:val="70AD47" w:themeColor="accent6"/>
+          <w:sz w:val="18"/>
+          <w:szCs w:val="18"/>
+        </w:rPr>
+        <w:t>orgin</w:t>
+      </w:r>
+      <w:proofErr w:type="spellEnd"/>
+      <w:r>
+        <w:rPr>
+          <w:rFonts w:ascii="Lucida Console" w:hAnsi="Lucida Console" w:cs="Lucida Console"/>
+          <w:color w:val="70AD47" w:themeColor="accent6"/>
+          <w:sz w:val="18"/>
+          <w:szCs w:val="18"/>
+        </w:rPr>
+        <w:t xml:space="preserve"> F</w:t>
+      </w:r>
+      <w:r>
+        <w:rPr>
+          <w:rFonts w:ascii="Lucida Console" w:hAnsi="Lucida Console" w:cs="Lucida Console"/>
+          <w:color w:val="70AD47" w:themeColor="accent6"/>
+          <w:sz w:val="18"/>
+          <w:szCs w:val="18"/>
+        </w:rPr>
+        <w:t>2</w:t>
+      </w:r>
+    </w:p>
+    <w:p>
+      <w:pPr>
+        <w:autoSpaceDE w:val="0"/>
+        <w:autoSpaceDN w:val="0"/>
+        <w:adjustRightInd w:val="0"/>
+        <w:spacing w:after="0" w:line="240" w:lineRule="auto"/>
+        <w:rPr>
+          <w:rFonts w:ascii="Lucida Console" w:hAnsi="Lucida Console" w:cs="Lucida Console"/>
+          <w:sz w:val="18"/>
+          <w:szCs w:val="18"/>
+        </w:rPr>
+      </w:pPr>
+    </w:p>
+    <w:p>
+      <w:r>
+        <w:t xml:space="preserve">● </w:t>
+      </w:r>
+      <w:proofErr w:type="gramStart"/>
+      <w:r>
+        <w:t>On</w:t>
+      </w:r>
+      <w:proofErr w:type="gramEnd"/>
+      <w:r>
+        <w:t xml:space="preserve"> local delete f2 branch </w:t>
+      </w:r>
+      <w:bookmarkStart w:id="0" w:name="_GoBack"/>
+      <w:bookmarkEnd w:id="0"/>
+    </w:p>
+    <w:p>
+      <w:pPr>
+        <w:autoSpaceDE w:val="0"/>
+        <w:autoSpaceDN w:val="0"/>
+        <w:adjustRightInd w:val="0"/>
+        <w:spacing w:after="0" w:line="240" w:lineRule="auto"/>
+        <w:rPr>
+          <w:rFonts w:ascii="Lucida Console" w:hAnsi="Lucida Console" w:cs="Lucida Console"/>
+          <w:color w:val="70AD47" w:themeColor="accent6"/>
+          <w:sz w:val="18"/>
+          <w:szCs w:val="18"/>
+        </w:rPr>
+      </w:pPr>
+      <w:proofErr w:type="gramStart"/>
+      <w:r>
+        <w:rPr>
+          <w:rFonts w:ascii="Lucida Console" w:hAnsi="Lucida Console" w:cs="Lucida Console"/>
+          <w:color w:val="70AD47" w:themeColor="accent6"/>
+          <w:sz w:val="18"/>
+          <w:szCs w:val="18"/>
+        </w:rPr>
+        <w:t>git</w:t>
+      </w:r>
+      <w:proofErr w:type="gramEnd"/>
+      <w:r>
+        <w:rPr>
+          <w:rFonts w:ascii="Lucida Console" w:hAnsi="Lucida Console" w:cs="Lucida Console"/>
+          <w:color w:val="70AD47" w:themeColor="accent6"/>
+          <w:sz w:val="18"/>
+          <w:szCs w:val="18"/>
+        </w:rPr>
+        <w:t xml:space="preserve"> checkout master</w:t>
+      </w:r>
+    </w:p>
+    <w:p>
+      <w:pPr>
+        <w:autoSpaceDE w:val="0"/>
+        <w:autoSpaceDN w:val="0"/>
+        <w:adjustRightInd w:val="0"/>
+        <w:spacing w:after="0" w:line="240" w:lineRule="auto"/>
+        <w:rPr>
+          <w:rFonts w:ascii="Lucida Console" w:hAnsi="Lucida Console" w:cs="Lucida Console"/>
+          <w:color w:val="70AD47" w:themeColor="accent6"/>
+          <w:sz w:val="18"/>
+          <w:szCs w:val="18"/>
+        </w:rPr>
+      </w:pPr>
+      <w:proofErr w:type="gramStart"/>
+      <w:r>
+        <w:rPr>
+          <w:rFonts w:ascii="Lucida Console" w:hAnsi="Lucida Console" w:cs="Lucida Console"/>
+          <w:color w:val="70AD47" w:themeColor="accent6"/>
+          <w:sz w:val="18"/>
+          <w:szCs w:val="18"/>
+        </w:rPr>
+        <w:t>git</w:t>
+      </w:r>
+      <w:proofErr w:type="gramEnd"/>
+      <w:r>
+        <w:rPr>
+          <w:rFonts w:ascii="Lucida Console" w:hAnsi="Lucida Console" w:cs="Lucida Console"/>
+          <w:color w:val="70AD47" w:themeColor="accent6"/>
+          <w:sz w:val="18"/>
+          <w:szCs w:val="18"/>
+        </w:rPr>
+        <w:t xml:space="preserve"> branch -D F2</w:t>
+      </w:r>
+    </w:p>
+    <w:p>
+      <w:r>
+        <w:t xml:space="preserve">● Delete the same branch on </w:t>
+      </w:r>
+      <w:proofErr w:type="spellStart"/>
+      <w:r>
+        <w:t>github</w:t>
+      </w:r>
+      <w:proofErr w:type="spellEnd"/>
+      <w:r>
+        <w:t xml:space="preserve"> as </w:t>
+      </w:r>
+      <w:proofErr w:type="spellStart"/>
+      <w:r>
+        <w:t>wel</w:t>
+      </w:r>
+      <w:proofErr w:type="spellEnd"/>
+    </w:p>
+    <w:p>
+      <w:pPr>
+        <w:autoSpaceDE w:val="0"/>
+        <w:autoSpaceDN w:val="0"/>
+        <w:adjustRightInd w:val="0"/>
+        <w:spacing w:after="0" w:line="240" w:lineRule="auto"/>
+        <w:rPr>
+          <w:rFonts w:ascii="Lucida Console" w:hAnsi="Lucida Console" w:cs="Lucida Console"/>
+          <w:color w:val="70AD47" w:themeColor="accent6"/>
+          <w:sz w:val="18"/>
+          <w:szCs w:val="18"/>
+        </w:rPr>
+      </w:pPr>
+      <w:proofErr w:type="gramStart"/>
+      <w:r>
+        <w:rPr>
+          <w:rFonts w:ascii="Lucida Console" w:hAnsi="Lucida Console" w:cs="Lucida Console"/>
+          <w:color w:val="70AD47" w:themeColor="accent6"/>
+          <w:sz w:val="18"/>
+          <w:szCs w:val="18"/>
+        </w:rPr>
+        <w:t>git</w:t>
+      </w:r>
+      <w:proofErr w:type="gramEnd"/>
+      <w:r>
+        <w:rPr>
+          <w:rFonts w:ascii="Lucida Console" w:hAnsi="Lucida Console" w:cs="Lucida Console"/>
+          <w:color w:val="70AD47" w:themeColor="accent6"/>
+          <w:sz w:val="18"/>
+          <w:szCs w:val="18"/>
+        </w:rPr>
+        <w:t xml:space="preserve"> push origin -d F2</w:t>
+      </w:r>
+    </w:p>
+    <w:p/>
     <w:sectPr>
       <w:pgSz w:w="11906" w:h="16838"/>
       <w:pgMar w:top="1440" w:right="1440" w:bottom="1440" w:left="1440" w:header="708" w:footer="708" w:gutter="0"/>

</xml_diff>